<commit_message>
add swift bridge header
</commit_message>
<xml_diff>
--- a/doc/优书购-移动生活-苏丽荣-通信-15528290768/优书购项目方案书.docx
+++ b/doc/优书购-移动生活-苏丽荣-通信-15528290768/优书购项目方案书.docx
@@ -4,10 +4,8 @@
   <w:body>
     <w:p>
       <w:pPr>
-        <w:ind w:firstLine="480"/>
-      </w:pPr>
-      <w:bookmarkStart w:id="0" w:name="_GoBack"/>
-      <w:bookmarkEnd w:id="0"/>
+        <w:pStyle w:val="1"/>
+      </w:pPr>
       <w:r>
         <w:rPr>
           <w:rFonts w:hint="eastAsia"/>
@@ -264,6 +262,7 @@
         </w:rPr>
         <w:t>也造成困扰。</w:t>
       </w:r>
+      <w:bookmarkStart w:id="0" w:name="_GoBack"/>
       <w:r>
         <w:rPr>
           <w:rFonts w:asciiTheme="minorEastAsia" w:hAnsiTheme="minorEastAsia" w:hint="eastAsia"/>
@@ -439,6 +438,7 @@
         </w:rPr>
         <w:t>移动化的书友圈</w:t>
       </w:r>
+      <w:bookmarkEnd w:id="0"/>
       <w:r>
         <w:rPr>
           <w:rFonts w:asciiTheme="minorEastAsia" w:hAnsiTheme="minorEastAsia"/>
@@ -2084,7 +2084,11 @@
         <w:t>内容</w:t>
       </w:r>
       <w:r>
-        <w:t>和结构上十分相似的产品。上述两种作品的着重点都在</w:t>
+        <w:t>和结构上十</w:t>
+      </w:r>
+      <w:r>
+        <w:lastRenderedPageBreak/>
+        <w:t>分相似的产品。上述两种作品的着重点都在</w:t>
       </w:r>
       <w:r>
         <w:rPr>
@@ -2174,11 +2178,7 @@
         <w:t>然而</w:t>
       </w:r>
       <w:r>
-        <w:t>市场上纯粹为用</w:t>
-      </w:r>
-      <w:r>
-        <w:lastRenderedPageBreak/>
-        <w:t>户手机购书</w:t>
+        <w:t>市场上纯粹为用户手机购书</w:t>
       </w:r>
       <w:r>
         <w:rPr>
@@ -4999,18 +4999,101 @@
         <w:ind w:left="960" w:firstLineChars="0" w:firstLine="0"/>
       </w:pPr>
       <w:r>
+        <w:t>可用拼单中每一个成员均以确认接受拼单，</w:t>
+      </w:r>
+      <w:r>
+        <w:rPr>
+          <w:rFonts w:hint="eastAsia"/>
+        </w:rPr>
+        <w:t>拼单</w:t>
+      </w:r>
+      <w:r>
+        <w:t>生效</w:t>
+      </w:r>
+    </w:p>
+    <w:p>
+      <w:pPr>
+        <w:pStyle w:val="a6"/>
+        <w:numPr>
+          <w:ilvl w:val="0"/>
+          <w:numId w:val="19"/>
+        </w:numPr>
+        <w:ind w:firstLineChars="0"/>
+      </w:pPr>
+      <w:r>
+        <w:rPr>
+          <w:rFonts w:hint="eastAsia"/>
+        </w:rPr>
+        <w:t>可</w:t>
+      </w:r>
+      <w:r>
+        <w:t>回收</w:t>
+      </w:r>
+    </w:p>
+    <w:p>
+      <w:pPr>
+        <w:pStyle w:val="a6"/>
+        <w:ind w:left="960" w:firstLineChars="0" w:firstLine="0"/>
+      </w:pPr>
+      <w:r>
+        <w:rPr>
+          <w:rFonts w:hint="eastAsia"/>
+        </w:rPr>
+        <w:t>订单原先</w:t>
+      </w:r>
+      <w:r>
+        <w:t>所处的可用拼单未能生效</w:t>
+      </w:r>
+      <w:r>
+        <w:rPr>
+          <w:rFonts w:hint="eastAsia"/>
+        </w:rPr>
+        <w:t>时</w:t>
+      </w:r>
+      <w:r>
+        <w:t>，</w:t>
+      </w:r>
+      <w:r>
+        <w:rPr>
+          <w:rFonts w:hint="eastAsia"/>
+        </w:rPr>
+        <w:t>用户部分</w:t>
+      </w:r>
+      <w:r>
+        <w:t>的订单会处在这个中间状态，用户可选回收订单（</w:t>
+      </w:r>
+      <w:r>
+        <w:rPr>
+          <w:rFonts w:hint="eastAsia"/>
+        </w:rPr>
+        <w:t>亦即</w:t>
+      </w:r>
+      <w:r>
+        <w:t>重新请求为此订单提供拼单服务）</w:t>
+      </w:r>
+    </w:p>
+    <w:p>
+      <w:pPr>
+        <w:pStyle w:val="a6"/>
+        <w:numPr>
+          <w:ilvl w:val="0"/>
+          <w:numId w:val="19"/>
+        </w:numPr>
+        <w:ind w:firstLineChars="0"/>
+      </w:pPr>
+      <w:r>
         <w:rPr>
           <w:rFonts w:hint="eastAsia"/>
           <w:noProof/>
         </w:rPr>
         <w:drawing>
-          <wp:anchor distT="0" distB="0" distL="114300" distR="114300" simplePos="0" relativeHeight="251667456" behindDoc="0" locked="0" layoutInCell="1" allowOverlap="1" wp14:anchorId="252ED046" wp14:editId="6025F747">
+          <wp:anchor distT="0" distB="0" distL="114300" distR="114300" simplePos="0" relativeHeight="251667456" behindDoc="0" locked="0" layoutInCell="1" allowOverlap="1" wp14:anchorId="252ED046" wp14:editId="05576E63">
             <wp:simplePos x="0" y="0"/>
             <wp:positionH relativeFrom="column">
-              <wp:posOffset>3003550</wp:posOffset>
+              <wp:posOffset>3340100</wp:posOffset>
             </wp:positionH>
             <wp:positionV relativeFrom="paragraph">
-              <wp:posOffset>248920</wp:posOffset>
+              <wp:posOffset>179070</wp:posOffset>
             </wp:positionV>
             <wp:extent cx="2762250" cy="1196340"/>
             <wp:effectExtent l="0" t="0" r="6350" b="0"/>
@@ -5074,89 +5157,6 @@
           </wp:anchor>
         </w:drawing>
       </w:r>
-      <w:r>
-        <w:t>可用拼单中每一个成员均以确认接受拼单，</w:t>
-      </w:r>
-      <w:r>
-        <w:rPr>
-          <w:rFonts w:hint="eastAsia"/>
-        </w:rPr>
-        <w:t>拼单</w:t>
-      </w:r>
-      <w:r>
-        <w:t>生效</w:t>
-      </w:r>
-    </w:p>
-    <w:p>
-      <w:pPr>
-        <w:pStyle w:val="a6"/>
-        <w:numPr>
-          <w:ilvl w:val="0"/>
-          <w:numId w:val="19"/>
-        </w:numPr>
-        <w:ind w:firstLineChars="0"/>
-      </w:pPr>
-      <w:r>
-        <w:rPr>
-          <w:rFonts w:hint="eastAsia"/>
-        </w:rPr>
-        <w:t>可</w:t>
-      </w:r>
-      <w:r>
-        <w:t>回收</w:t>
-      </w:r>
-    </w:p>
-    <w:p>
-      <w:pPr>
-        <w:pStyle w:val="a6"/>
-        <w:ind w:left="960" w:firstLineChars="0" w:firstLine="0"/>
-      </w:pPr>
-      <w:r>
-        <w:rPr>
-          <w:rFonts w:hint="eastAsia"/>
-        </w:rPr>
-        <w:t>订单原先</w:t>
-      </w:r>
-      <w:r>
-        <w:t>所处的可用拼单未能生效</w:t>
-      </w:r>
-      <w:r>
-        <w:rPr>
-          <w:rFonts w:hint="eastAsia"/>
-        </w:rPr>
-        <w:t>时</w:t>
-      </w:r>
-      <w:r>
-        <w:t>，</w:t>
-      </w:r>
-      <w:r>
-        <w:rPr>
-          <w:rFonts w:hint="eastAsia"/>
-        </w:rPr>
-        <w:t>用户部分</w:t>
-      </w:r>
-      <w:r>
-        <w:t>的订单会处在这个中间状态，用户可选回收订单（</w:t>
-      </w:r>
-      <w:r>
-        <w:rPr>
-          <w:rFonts w:hint="eastAsia"/>
-        </w:rPr>
-        <w:t>亦即</w:t>
-      </w:r>
-      <w:r>
-        <w:t>重新请求为此订单提供拼单服务）</w:t>
-      </w:r>
-    </w:p>
-    <w:p>
-      <w:pPr>
-        <w:pStyle w:val="a6"/>
-        <w:numPr>
-          <w:ilvl w:val="0"/>
-          <w:numId w:val="19"/>
-        </w:numPr>
-        <w:ind w:firstLineChars="0"/>
-      </w:pPr>
       <w:r>
         <w:rPr>
           <w:rFonts w:hint="eastAsia"/>

</xml_diff>